<commit_message>
Added Date and time to MOM
Added Date and time to MOM
</commit_message>
<xml_diff>
--- a/PM/MOM/MOM06172015.docx
+++ b/PM/MOM/MOM06172015.docx
@@ -2,6 +2,21 @@
 <file path=word/document.xml><?xml version="1.0" encoding="utf-8"?>
 <w:document xmlns:wpc="http://schemas.microsoft.com/office/word/2010/wordprocessingCanvas" xmlns:mc="http://schemas.openxmlformats.org/markup-compatibility/2006" xmlns:o="urn:schemas-microsoft-com:office:office" xmlns:r="http://schemas.openxmlformats.org/officeDocument/2006/relationships" xmlns:m="http://schemas.openxmlformats.org/officeDocument/2006/math" xmlns:v="urn:schemas-microsoft-com:vml" xmlns:wp14="http://schemas.microsoft.com/office/word/2010/wordprocessingDrawing" xmlns:wp="http://schemas.openxmlformats.org/drawingml/2006/wordprocessingDrawing" xmlns:w10="urn:schemas-microsoft-com:office:word" xmlns:w="http://schemas.openxmlformats.org/wordprocessingml/2006/main" xmlns:w14="http://schemas.microsoft.com/office/word/2010/wordml" xmlns:wpg="http://schemas.microsoft.com/office/word/2010/wordprocessingGroup" xmlns:wpi="http://schemas.microsoft.com/office/word/2010/wordprocessingInk" xmlns:wne="http://schemas.microsoft.com/office/word/2006/wordml" xmlns:wps="http://schemas.microsoft.com/office/word/2010/wordprocessingShape" mc:Ignorable="w14 wp14">
   <w:body>
+    <w:p>
+      <w:pPr>
+        <w:rPr>
+          <w:rFonts w:asciiTheme="minorHAnsi" w:hAnsiTheme="minorHAnsi"/>
+        </w:rPr>
+      </w:pPr>
+      <w:bookmarkStart w:id="0" w:name="_GoBack"/>
+      <w:r>
+        <w:rPr>
+          <w:rFonts w:asciiTheme="minorHAnsi" w:hAnsiTheme="minorHAnsi"/>
+        </w:rPr>
+        <w:t>Date: 6/17/2015 at 9.30 AM EST</w:t>
+      </w:r>
+    </w:p>
+    <w:bookmarkEnd w:id="0"/>
     <w:p>
       <w:pPr>
         <w:rPr>
@@ -50,7 +65,6 @@
                 <w:rFonts w:asciiTheme="minorHAnsi" w:hAnsiTheme="minorHAnsi"/>
               </w:rPr>
             </w:pPr>
-            <w:bookmarkStart w:id="0" w:name="_GoBack" w:colFirst="0" w:colLast="2"/>
             <w:r>
               <w:rPr>
                 <w:rFonts w:asciiTheme="minorHAnsi" w:hAnsiTheme="minorHAnsi"/>
@@ -266,7 +280,6 @@
           </w:p>
         </w:tc>
       </w:tr>
-      <w:bookmarkEnd w:id="0"/>
     </w:tbl>
     <w:p>
       <w:pPr>
@@ -505,17 +518,20 @@
         </w:numPr>
         <w:rPr>
           <w:rFonts w:asciiTheme="minorHAnsi" w:hAnsiTheme="minorHAnsi"/>
-        </w:rPr>
-      </w:pPr>
-      <w:r>
-        <w:rPr>
-          <w:rFonts w:asciiTheme="minorHAnsi" w:hAnsiTheme="minorHAnsi"/>
+          <w:highlight w:val="yellow"/>
+        </w:rPr>
+      </w:pPr>
+      <w:r>
+        <w:rPr>
+          <w:rFonts w:asciiTheme="minorHAnsi" w:hAnsiTheme="minorHAnsi"/>
+          <w:highlight w:val="yellow"/>
         </w:rPr>
         <w:t xml:space="preserve">Product Manager </w:t>
       </w:r>
       <w:r>
         <w:rPr>
           <w:rFonts w:asciiTheme="minorHAnsi" w:hAnsiTheme="minorHAnsi"/>
+          <w:highlight w:val="yellow"/>
         </w:rPr>
         <w:t>– David Hong.</w:t>
       </w:r>
@@ -529,11 +545,13 @@
         </w:numPr>
         <w:rPr>
           <w:rFonts w:asciiTheme="minorHAnsi" w:hAnsiTheme="minorHAnsi"/>
-        </w:rPr>
-      </w:pPr>
-      <w:r>
-        <w:rPr>
-          <w:rFonts w:asciiTheme="minorHAnsi" w:hAnsiTheme="minorHAnsi"/>
+          <w:highlight w:val="yellow"/>
+        </w:rPr>
+      </w:pPr>
+      <w:r>
+        <w:rPr>
+          <w:rFonts w:asciiTheme="minorHAnsi" w:hAnsiTheme="minorHAnsi"/>
+          <w:highlight w:val="yellow"/>
         </w:rPr>
         <w:t xml:space="preserve">David Hong has the authority to make the final decision about the features and technical implementation details. </w:t>
       </w:r>
@@ -547,11 +565,13 @@
         </w:numPr>
         <w:rPr>
           <w:rFonts w:asciiTheme="minorHAnsi" w:hAnsiTheme="minorHAnsi"/>
-        </w:rPr>
-      </w:pPr>
-      <w:r>
-        <w:rPr>
-          <w:rFonts w:asciiTheme="minorHAnsi" w:hAnsiTheme="minorHAnsi"/>
+          <w:highlight w:val="yellow"/>
+        </w:rPr>
+      </w:pPr>
+      <w:r>
+        <w:rPr>
+          <w:rFonts w:asciiTheme="minorHAnsi" w:hAnsiTheme="minorHAnsi"/>
+          <w:highlight w:val="yellow"/>
         </w:rPr>
         <w:t xml:space="preserve">David is experienced in product management and project management. </w:t>
       </w:r>
@@ -565,17 +585,20 @@
         </w:numPr>
         <w:rPr>
           <w:rFonts w:asciiTheme="minorHAnsi" w:hAnsiTheme="minorHAnsi"/>
-        </w:rPr>
-      </w:pPr>
-      <w:r>
-        <w:rPr>
-          <w:rFonts w:asciiTheme="minorHAnsi" w:hAnsiTheme="minorHAnsi"/>
+          <w:highlight w:val="yellow"/>
+        </w:rPr>
+      </w:pPr>
+      <w:r>
+        <w:rPr>
+          <w:rFonts w:asciiTheme="minorHAnsi" w:hAnsiTheme="minorHAnsi"/>
+          <w:highlight w:val="yellow"/>
         </w:rPr>
         <w:t>David will create the project plan and project schedule.</w:t>
       </w:r>
       <w:r>
         <w:rPr>
           <w:rFonts w:asciiTheme="minorHAnsi" w:hAnsiTheme="minorHAnsi"/>
+          <w:highlight w:val="yellow"/>
         </w:rPr>
         <w:t xml:space="preserve"> He will assign people tasks and monitor the project progress.</w:t>
       </w:r>
@@ -589,11 +612,13 @@
         </w:numPr>
         <w:rPr>
           <w:rFonts w:asciiTheme="minorHAnsi" w:hAnsiTheme="minorHAnsi"/>
-        </w:rPr>
-      </w:pPr>
-      <w:r>
-        <w:rPr>
-          <w:rFonts w:asciiTheme="minorHAnsi" w:hAnsiTheme="minorHAnsi"/>
+          <w:highlight w:val="yellow"/>
+        </w:rPr>
+      </w:pPr>
+      <w:r>
+        <w:rPr>
+          <w:rFonts w:asciiTheme="minorHAnsi" w:hAnsiTheme="minorHAnsi"/>
+          <w:highlight w:val="yellow"/>
         </w:rPr>
         <w:t>The project progress will be reported to upper management on a daily basis.</w:t>
       </w:r>
@@ -607,17 +632,20 @@
         </w:numPr>
         <w:rPr>
           <w:rFonts w:asciiTheme="minorHAnsi" w:hAnsiTheme="minorHAnsi"/>
-        </w:rPr>
-      </w:pPr>
-      <w:r>
-        <w:rPr>
-          <w:rFonts w:asciiTheme="minorHAnsi" w:hAnsiTheme="minorHAnsi"/>
+          <w:highlight w:val="yellow"/>
+        </w:rPr>
+      </w:pPr>
+      <w:r>
+        <w:rPr>
+          <w:rFonts w:asciiTheme="minorHAnsi" w:hAnsiTheme="minorHAnsi"/>
+          <w:highlight w:val="yellow"/>
         </w:rPr>
         <w:t>David will lead the daily standup meetings.</w:t>
       </w:r>
       <w:r>
         <w:rPr>
           <w:rFonts w:asciiTheme="minorHAnsi" w:hAnsiTheme="minorHAnsi"/>
+          <w:highlight w:val="yellow"/>
         </w:rPr>
         <w:t xml:space="preserve"> </w:t>
       </w:r>
@@ -684,6 +712,50 @@
       <w:pPr>
         <w:pStyle w:val="ListParagraph"/>
         <w:numPr>
+          <w:ilvl w:val="1"/>
+          <w:numId w:val="2"/>
+        </w:numPr>
+        <w:rPr>
+          <w:rFonts w:asciiTheme="minorHAnsi" w:hAnsiTheme="minorHAnsi"/>
+        </w:rPr>
+      </w:pPr>
+      <w:r>
+        <w:rPr>
+          <w:rFonts w:asciiTheme="minorHAnsi" w:hAnsiTheme="minorHAnsi"/>
+        </w:rPr>
+        <w:t xml:space="preserve">Following people were identified as the End User for </w:t>
+      </w:r>
+      <w:proofErr w:type="spellStart"/>
+      <w:r>
+        <w:rPr>
+          <w:rFonts w:asciiTheme="minorHAnsi" w:hAnsiTheme="minorHAnsi"/>
+        </w:rPr>
+        <w:t>dAnalytics</w:t>
+      </w:r>
+      <w:proofErr w:type="spellEnd"/>
+      <w:r>
+        <w:rPr>
+          <w:rFonts w:asciiTheme="minorHAnsi" w:hAnsiTheme="minorHAnsi"/>
+        </w:rPr>
+        <w:t xml:space="preserve"> User Centric Feedback testing; - Stev</w:t>
+      </w:r>
+      <w:r>
+        <w:rPr>
+          <w:rFonts w:asciiTheme="minorHAnsi" w:hAnsiTheme="minorHAnsi"/>
+        </w:rPr>
+        <w:t>e Lewis, Marguerite Rogers, Jamie</w:t>
+      </w:r>
+      <w:r>
+        <w:rPr>
+          <w:rFonts w:asciiTheme="minorHAnsi" w:hAnsiTheme="minorHAnsi"/>
+        </w:rPr>
+        <w:t xml:space="preserve"> Money.</w:t>
+      </w:r>
+    </w:p>
+    <w:p>
+      <w:pPr>
+        <w:pStyle w:val="ListParagraph"/>
+        <w:numPr>
           <w:ilvl w:val="0"/>
           <w:numId w:val="2"/>
         </w:numPr>
@@ -921,6 +993,7 @@
         <w:rPr>
           <w:rFonts w:asciiTheme="minorHAnsi" w:hAnsiTheme="minorHAnsi"/>
         </w:rPr>
+        <w:lastRenderedPageBreak/>
         <w:t>Once the data is loaded, it needs to be analyzed for spike from different angles of drug composition, manufacturer, affected people (age, gender, etc.), time and date of events and so on.</w:t>
       </w:r>
     </w:p>
@@ -939,7 +1012,6 @@
         <w:rPr>
           <w:rFonts w:asciiTheme="minorHAnsi" w:hAnsiTheme="minorHAnsi"/>
         </w:rPr>
-        <w:lastRenderedPageBreak/>
         <w:t>Vivek to look in data.gov for publically available medical claim data</w:t>
       </w:r>
     </w:p>

</xml_diff>